<commit_message>
register & login form create with responsive is done
</commit_message>
<xml_diff>
--- a/src/assets/images/Muktas-Cover-Letter.docx
+++ b/src/assets/images/Muktas-Cover-Letter.docx
@@ -67,6 +67,7 @@
       <w:r>
         <w:rPr>
           <w:noProof/>
+          <w:lang w:bidi="bn-BD"/>
         </w:rPr>
         <mc:AlternateContent>
           <mc:Choice Requires="wps">
@@ -124,7 +125,7 @@
               </wp:anchor>
             </w:drawing>
           </mc:Choice>
-          <mc:Fallback xmlns:w16se="http://schemas.microsoft.com/office/word/2015/wordml/symex" xmlns:w16sdtdh="http://schemas.microsoft.com/office/word/2020/wordml/sdtdatahash" xmlns:w16="http://schemas.microsoft.com/office/word/2018/wordml" xmlns:w16cid="http://schemas.microsoft.com/office/word/2016/wordml/cid" xmlns:w16cex="http://schemas.microsoft.com/office/word/2018/wordml/cex" xmlns:oel="http://schemas.microsoft.com/office/2019/extlst" xmlns:am3d="http://schemas.microsoft.com/office/drawing/2017/model3d" xmlns:aink="http://schemas.microsoft.com/office/drawing/2016/ink" xmlns:cx8="http://schemas.microsoft.com/office/drawing/2016/5/14/chartex" xmlns:cx7="http://schemas.microsoft.com/office/drawing/2016/5/13/chartex" xmlns:cx6="http://schemas.microsoft.com/office/drawing/2016/5/12/chartex" xmlns:cx5="http://schemas.microsoft.com/office/drawing/2016/5/11/chartex" xmlns:cx4="http://schemas.microsoft.com/office/drawing/2016/5/10/chartex" xmlns:cx3="http://schemas.microsoft.com/office/drawing/2016/5/9/chartex" xmlns:cx2="http://schemas.microsoft.com/office/drawing/2015/10/21/chartex" xmlns:cx1="http://schemas.microsoft.com/office/drawing/2015/9/8/chartex" xmlns:cx="http://schemas.microsoft.com/office/drawing/2014/chartex">
+          <mc:Fallback xmlns:cx="http://schemas.microsoft.com/office/drawing/2014/chartex" xmlns:cx1="http://schemas.microsoft.com/office/drawing/2015/9/8/chartex" xmlns:cx2="http://schemas.microsoft.com/office/drawing/2015/10/21/chartex" xmlns:cx3="http://schemas.microsoft.com/office/drawing/2016/5/9/chartex" xmlns:cx4="http://schemas.microsoft.com/office/drawing/2016/5/10/chartex" xmlns:cx5="http://schemas.microsoft.com/office/drawing/2016/5/11/chartex" xmlns:cx6="http://schemas.microsoft.com/office/drawing/2016/5/12/chartex" xmlns:cx7="http://schemas.microsoft.com/office/drawing/2016/5/13/chartex" xmlns:cx8="http://schemas.microsoft.com/office/drawing/2016/5/14/chartex" xmlns:aink="http://schemas.microsoft.com/office/drawing/2016/ink" xmlns:am3d="http://schemas.microsoft.com/office/drawing/2017/model3d" xmlns:oel="http://schemas.microsoft.com/office/2019/extlst" xmlns:w16cex="http://schemas.microsoft.com/office/word/2018/wordml/cex" xmlns:w16cid="http://schemas.microsoft.com/office/word/2016/wordml/cid" xmlns:w16="http://schemas.microsoft.com/office/word/2018/wordml" xmlns:w16sdtdh="http://schemas.microsoft.com/office/word/2020/wordml/sdtdatahash" xmlns:w16se="http://schemas.microsoft.com/office/word/2015/wordml/symex">
             <w:pict>
               <v:line w14:anchorId="1288F66E" id="Straight Connector 1" o:spid="_x0000_s1026" style="position:absolute;z-index:251659264;visibility:visible;mso-wrap-style:square;mso-width-percent:0;mso-height-percent:0;mso-wrap-distance-left:9pt;mso-wrap-distance-top:0;mso-wrap-distance-right:9pt;mso-wrap-distance-bottom:0;mso-position-horizontal:absolute;mso-position-horizontal-relative:text;mso-position-vertical:absolute;mso-position-vertical-relative:text;mso-width-percent:0;mso-height-percent:0;mso-width-relative:margin;mso-height-relative:margin" from="-17pt,7.9pt" to="474.85pt,7.9pt" o:gfxdata="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" strokecolor="black [3200]" strokeweight="1.5pt">
                 <v:stroke joinstyle="miter"/>
@@ -139,10 +140,7 @@
         <w:t>December 9, 2022</w:t>
       </w:r>
     </w:p>
-    <w:p>
-      <w:bookmarkStart w:id="1" w:name="_GoBack"/>
-      <w:bookmarkEnd w:id="1"/>
-    </w:p>
+    <w:p/>
     <w:p>
       <w:pPr>
         <w:spacing w:after="0"/>
@@ -249,7 +247,7 @@
         <w:t xml:space="preserve">Dear </w:t>
       </w:r>
       <w:r>
-        <w:t>Mam</w:t>
+        <w:t>HR</w:t>
       </w:r>
       <w:r>
         <w:t>,</w:t>
@@ -257,18 +255,15 @@
     </w:p>
     <w:p>
       <w:r>
-        <w:t xml:space="preserve">My name is </w:t>
+        <w:t xml:space="preserve">I am Masud </w:t>
       </w:r>
       <w:proofErr w:type="spellStart"/>
       <w:r>
-        <w:t>Mukta</w:t>
+        <w:t>Rana</w:t>
       </w:r>
       <w:proofErr w:type="spellEnd"/>
       <w:r>
-        <w:t xml:space="preserve"> Rani </w:t>
-      </w:r>
-      <w:r>
-        <w:t>Das,</w:t>
+        <w:t>,</w:t>
       </w:r>
       <w:r>
         <w:t xml:space="preserve"> and I am w</w:t>
@@ -277,7 +272,13 @@
         <w:t xml:space="preserve">riting </w:t>
       </w:r>
       <w:r>
-        <w:t>to submit my application for the MERN-Stack developer position at your reputed organization</w:t>
+        <w:t>to submit my</w:t>
+      </w:r>
+      <w:r>
+        <w:t xml:space="preserve"> application for the Front-end D</w:t>
+      </w:r>
+      <w:r>
+        <w:t>eveloper position at your reputed organization</w:t>
       </w:r>
       <w:r>
         <w:t xml:space="preserve"> that was advertised on the LinkedIn.</w:t>
@@ -424,7 +425,7 @@
           <w:rPr>
             <w:rStyle w:val="Hyperlink"/>
           </w:rPr>
-          <w:t>mukta35-2733@diu.edu.bd</w:t>
+          <w:t>abdullainfo30@gmail.com</w:t>
         </w:r>
       </w:hyperlink>
       <w:r>
@@ -437,20 +438,29 @@
         <w:t>phone,</w:t>
       </w:r>
       <w:r>
-        <w:t xml:space="preserve"> 01302564259</w:t>
+        <w:t xml:space="preserve"> </w:t>
+      </w:r>
+      <w:r>
+        <w:t>+88</w:t>
+      </w:r>
+      <w:r>
+        <w:t>01</w:t>
+      </w:r>
+      <w:r>
+        <w:t>796682951</w:t>
       </w:r>
       <w:r>
         <w:t>.</w:t>
       </w:r>
-    </w:p>
-    <w:p>
       <w:r>
         <w:br/>
         <w:t>Thank you for your valuable time and consideration.</w:t>
       </w:r>
     </w:p>
-    <w:p/>
-    <w:p>
+    <w:p>
+      <w:pPr>
+        <w:spacing w:after="0"/>
+      </w:pPr>
       <w:r>
         <w:t>Sincerely</w:t>
       </w:r>
@@ -459,14 +469,19 @@
       </w:r>
     </w:p>
     <w:p>
+      <w:pPr>
+        <w:spacing w:after="0"/>
+      </w:pPr>
+      <w:r>
+        <w:t xml:space="preserve">Masud </w:t>
+      </w:r>
       <w:proofErr w:type="spellStart"/>
       <w:r>
-        <w:t>Mukta</w:t>
-      </w:r>
+        <w:t>Rana</w:t>
+      </w:r>
+      <w:bookmarkStart w:id="1" w:name="_GoBack"/>
+      <w:bookmarkEnd w:id="1"/>
       <w:proofErr w:type="spellEnd"/>
-      <w:r>
-        <w:t xml:space="preserve"> Rani Das</w:t>
-      </w:r>
     </w:p>
     <w:p/>
     <w:sectPr>

</xml_diff>